<commit_message>
update use case + add necessary functions
</commit_message>
<xml_diff>
--- a/doc/Use case - CareAtHome.docx
+++ b/doc/Use case - CareAtHome.docx
@@ -679,10 +679,7 @@
                                   <w:sdtEndPr/>
                                   <w:sdtContent>
                                     <w:r>
-                                      <w:t xml:space="preserve">28 janvier </w:t>
-                                    </w:r>
-                                    <w:r>
-                                      <w:t>2013</w:t>
+                                      <w:t>28 janvier 2013</w:t>
                                     </w:r>
                                   </w:sdtContent>
                                 </w:sdt>
@@ -1621,9 +1618,6 @@
           <w:alias w:val="Titre"/>
           <w:tag w:val="Titre"/>
           <w:id w:val="689576548"/>
-          <w:placeholder>
-            <w:docPart w:val="90EE0DD00772494C9AEEE268B8FF332F"/>
-          </w:placeholder>
           <w:dataBinding w:prefixMappings="xmlns:ns0='http://schemas.openxmlformats.org/package/2006/metadata/core-properties' xmlns:ns1='http://purl.org/dc/elements/1.1/'" w:xpath="/ns0:coreProperties[1]/ns1:title[1]" w:storeItemID="{6C3C8BC8-F283-45AE-878A-BAB7291924A1}"/>
           <w:text/>
         </w:sdtPr>
@@ -1647,9 +1641,6 @@
           <w:alias w:val="Sous-titre"/>
           <w:tag w:val="Sous-titre"/>
           <w:id w:val="-1320571978"/>
-          <w:placeholder>
-            <w:docPart w:val="6DB5008DDBD547E9B1F8159935E74BAC"/>
-          </w:placeholder>
           <w:dataBinding w:prefixMappings="xmlns:ns0='http://schemas.openxmlformats.org/package/2006/metadata/core-properties' xmlns:ns1='http://purl.org/dc/elements/1.1/'" w:xpath="/ns0:coreProperties[1]/ns1:subject[1]" w:storeItemID="{6C3C8BC8-F283-45AE-878A-BAB7291924A1}"/>
           <w:text/>
         </w:sdtPr>
@@ -1684,15 +1675,7 @@
         <w:pStyle w:val="Standard"/>
       </w:pPr>
       <w:r>
-        <w:t xml:space="preserve">Mr. Bip souhaite  ajouter un dossier pour son patient </w:t>
-      </w:r>
-      <w:proofErr w:type="spellStart"/>
-      <w:r>
-        <w:t>Mr.Sick</w:t>
-      </w:r>
-      <w:proofErr w:type="spellEnd"/>
-      <w:r>
-        <w:t xml:space="preserve"> pour cela il se connecte à l'application Care@Home avec ses identifiant et mot de passe. Il arrive sur la page d'accueil où il a la possibilité de :</w:t>
+        <w:t>Mr. Bip souhaite  ajouter un dossier pour son patient Mr.Sick pour cela il se connecte à l'application Care@Home avec ses identifiant et mot de passe. Il arrive sur la page d'accueil où il a la possibilité de :</w:t>
       </w:r>
     </w:p>
     <w:p>
@@ -1838,11 +1821,9 @@
           <w:numId w:val="21"/>
         </w:numPr>
       </w:pPr>
-      <w:proofErr w:type="spellStart"/>
       <w:r>
         <w:t>Ssid</w:t>
       </w:r>
-      <w:proofErr w:type="spellEnd"/>
     </w:p>
     <w:p>
       <w:pPr>
@@ -2504,11 +2485,9 @@
           <w:numId w:val="21"/>
         </w:numPr>
       </w:pPr>
-      <w:proofErr w:type="spellStart"/>
       <w:r>
         <w:t>Ssid</w:t>
       </w:r>
-      <w:proofErr w:type="spellEnd"/>
     </w:p>
     <w:p>
       <w:pPr>
@@ -2615,15 +2594,7 @@
       </w:pPr>
       <w:r>
         <w:lastRenderedPageBreak/>
-        <w:t xml:space="preserve">US – 4 : Un cadre infirmier veut avoir une vue de l'activité d'un personnel soignant ou des </w:t>
-      </w:r>
-      <w:proofErr w:type="spellStart"/>
-      <w:r>
-        <w:t>des</w:t>
-      </w:r>
-      <w:proofErr w:type="spellEnd"/>
-      <w:r>
-        <w:t xml:space="preserve"> passages chez un patient</w:t>
+        <w:t>US – 4 : Un cadre infirmier veut avoir une vue de l'activité d'un personnel soignant ou des des passages chez un patient</w:t>
       </w:r>
       <w:bookmarkEnd w:id="3"/>
       <w:r>
@@ -2779,11 +2750,9 @@
           <w:numId w:val="36"/>
         </w:numPr>
       </w:pPr>
-      <w:proofErr w:type="spellStart"/>
       <w:r>
         <w:t>Prenom</w:t>
       </w:r>
-      <w:proofErr w:type="spellEnd"/>
     </w:p>
     <w:p>
       <w:pPr>
@@ -3020,7 +2989,13 @@
         <w:pStyle w:val="Standard"/>
       </w:pPr>
       <w:r>
-        <w:t>Cette page se compose d’une zone de texte qui permet de saisir un texte simple avec des options :</w:t>
+        <w:t xml:space="preserve">Cette page se compose </w:t>
+      </w:r>
+      <w:r>
+        <w:t xml:space="preserve">d’une zone de recherche d’un patient par nom et </w:t>
+      </w:r>
+      <w:r>
+        <w:t>d’une zone de texte qui permet de saisir un texte simple avec des options :</w:t>
       </w:r>
     </w:p>
     <w:p>
@@ -3088,7 +3063,20 @@
         <w:pStyle w:val="Standard"/>
       </w:pPr>
       <w:r>
-        <w:t>Il décrit alors l'évaluation qu'il souhaite avec la mise en forme adéquate.</w:t>
+        <w:t>Il recherche tout d’abord le patient qu’il souhaite évaluer.</w:t>
+      </w:r>
+    </w:p>
+    <w:p>
+      <w:pPr>
+        <w:pStyle w:val="Standard"/>
+      </w:pPr>
+      <w:r>
+        <w:t>Il décrit ensuite</w:t>
+      </w:r>
+      <w:bookmarkStart w:id="5" w:name="_GoBack"/>
+      <w:bookmarkEnd w:id="5"/>
+      <w:r>
+        <w:t xml:space="preserve"> l'évaluation qu'il souhaite avec la mise en forme adéquate.</w:t>
       </w:r>
     </w:p>
     <w:p>
@@ -3139,7 +3127,7 @@
           <w:szCs w:val="28"/>
         </w:rPr>
       </w:pPr>
-      <w:bookmarkStart w:id="5" w:name="_Toc347769919"/>
+      <w:bookmarkStart w:id="6" w:name="_Toc347769919"/>
       <w:r>
         <w:br w:type="page"/>
       </w:r>
@@ -3152,7 +3140,7 @@
         <w:lastRenderedPageBreak/>
         <w:t>US – 6 : Un cadre infirmier veut évaluer un personnel soignant</w:t>
       </w:r>
-      <w:bookmarkEnd w:id="5"/>
+      <w:bookmarkEnd w:id="6"/>
       <w:r>
         <w:t xml:space="preserve"> </w:t>
       </w:r>
@@ -3162,15 +3150,7 @@
         <w:pStyle w:val="Standard"/>
       </w:pPr>
       <w:r>
-        <w:t xml:space="preserve">Mr. Bip souhaite évaluer un personnel soignant (Mme </w:t>
-      </w:r>
-      <w:proofErr w:type="spellStart"/>
-      <w:r>
-        <w:t>Cuddy</w:t>
-      </w:r>
-      <w:proofErr w:type="spellEnd"/>
-      <w:r>
-        <w:t>) pour cela il se connecte à l'application Care@Home avec ses identifiant et mot de passe. Il arrive sur la page d'accueil où il a la possibilité de :</w:t>
+        <w:t>Mr. Bip souhaite évaluer un personnel soignant (Mme Cuddy) pour cela il se connecte à l'application Care@Home avec ses identifiant et mot de passe. Il arrive sur la page d'accueil où il a la possibilité de :</w:t>
       </w:r>
     </w:p>
     <w:p>
@@ -3251,15 +3231,7 @@
         <w:pStyle w:val="Standard"/>
       </w:pPr>
       <w:r>
-        <w:t xml:space="preserve">Il indique tout d'abord le nom du personnel, c'est à dire Mme </w:t>
-      </w:r>
-      <w:proofErr w:type="spellStart"/>
-      <w:r>
-        <w:t>Cuddy</w:t>
-      </w:r>
-      <w:proofErr w:type="spellEnd"/>
-      <w:r>
-        <w:t>.</w:t>
+        <w:t>Il indique tout d'abord le nom du personnel, c'est à dire Mme Cuddy.</w:t>
       </w:r>
     </w:p>
     <w:p>
@@ -3450,7 +3422,7 @@
           <w:szCs w:val="28"/>
         </w:rPr>
       </w:pPr>
-      <w:bookmarkStart w:id="6" w:name="_Toc347769920"/>
+      <w:bookmarkStart w:id="7" w:name="_Toc347769920"/>
       <w:r>
         <w:br w:type="page"/>
       </w:r>
@@ -3463,7 +3435,7 @@
         <w:lastRenderedPageBreak/>
         <w:t>US – 7 : Un responsable veut évaluer un cadre infirmier</w:t>
       </w:r>
-      <w:bookmarkEnd w:id="6"/>
+      <w:bookmarkEnd w:id="7"/>
       <w:r>
         <w:t xml:space="preserve"> </w:t>
       </w:r>
@@ -3473,15 +3445,7 @@
         <w:pStyle w:val="Standard"/>
       </w:pPr>
       <w:r>
-        <w:t xml:space="preserve">Mr. Clamp souhaite évaluer un personnel soignant (Mr. </w:t>
-      </w:r>
-      <w:proofErr w:type="spellStart"/>
-      <w:r>
-        <w:t>Heart</w:t>
-      </w:r>
-      <w:proofErr w:type="spellEnd"/>
-      <w:r>
-        <w:t>) pour cela il se connecte à l'application Care@Home avec ses identifiant et mot de passe. Il arrive sur la page d'accueil où il a la possibilité de :</w:t>
+        <w:t>Mr. Clamp souhaite évaluer un personnel soignant (Mr. Heart) pour cela il se connecte à l'application Care@Home avec ses identifiant et mot de passe. Il arrive sur la page d'accueil où il a la possibilité de :</w:t>
       </w:r>
     </w:p>
     <w:p>
@@ -3586,15 +3550,7 @@
         <w:pStyle w:val="Standard"/>
       </w:pPr>
       <w:r>
-        <w:t xml:space="preserve">Il indique tout d'abord le nom du cadre, c’est-à-dire Mr. </w:t>
-      </w:r>
-      <w:proofErr w:type="spellStart"/>
-      <w:r>
-        <w:t>Heart</w:t>
-      </w:r>
-      <w:proofErr w:type="spellEnd"/>
-      <w:r>
-        <w:t>.</w:t>
+        <w:t>Il indique tout d'abord le nom du cadre, c’est-à-dire Mr. Heart.</w:t>
       </w:r>
     </w:p>
     <w:p>
@@ -3784,7 +3740,7 @@
           <w:szCs w:val="28"/>
         </w:rPr>
       </w:pPr>
-      <w:bookmarkStart w:id="7" w:name="_Toc347769921"/>
+      <w:bookmarkStart w:id="8" w:name="_Toc347769921"/>
       <w:r>
         <w:br w:type="page"/>
       </w:r>
@@ -3797,7 +3753,7 @@
         <w:lastRenderedPageBreak/>
         <w:t>US – 8 : Un personnel soignant veut consulter sa tournée</w:t>
       </w:r>
-      <w:bookmarkEnd w:id="7"/>
+      <w:bookmarkEnd w:id="8"/>
       <w:r>
         <w:t> </w:t>
       </w:r>
@@ -3945,23 +3901,7 @@
         <w:t>Il a la possibilité de consulter cette tourner via un it</w:t>
       </w:r>
       <w:r>
-        <w:t xml:space="preserve">inéraire généré avec Google </w:t>
-      </w:r>
-      <w:proofErr w:type="spellStart"/>
-      <w:r>
-        <w:t>map</w:t>
-      </w:r>
-      <w:proofErr w:type="spellEnd"/>
-      <w:r>
-        <w:t xml:space="preserve"> à partir des adresses des patients de sa tournée grâce à un bouton « itinéraire avec </w:t>
-      </w:r>
-      <w:proofErr w:type="spellStart"/>
-      <w:r>
-        <w:t>GMap</w:t>
-      </w:r>
-      <w:proofErr w:type="spellEnd"/>
-      <w:r>
-        <w:t xml:space="preserve"> ». </w:t>
+        <w:t xml:space="preserve">inéraire généré avec Google map à partir des adresses des patients de sa tournée grâce à un bouton « itinéraire avec GMap ». </w:t>
       </w:r>
     </w:p>
     <w:p>
@@ -4013,7 +3953,7 @@
           <w:szCs w:val="28"/>
         </w:rPr>
       </w:pPr>
-      <w:bookmarkStart w:id="8" w:name="_Toc347769922"/>
+      <w:bookmarkStart w:id="9" w:name="_Toc347769922"/>
       <w:r>
         <w:br w:type="page"/>
       </w:r>
@@ -4026,7 +3966,7 @@
         <w:lastRenderedPageBreak/>
         <w:t>US – 9 : Un personnel soignant veut saisir une demande de congés</w:t>
       </w:r>
-      <w:bookmarkEnd w:id="8"/>
+      <w:bookmarkEnd w:id="9"/>
       <w:r>
         <w:t> </w:t>
       </w:r>
@@ -4335,7 +4275,7 @@
           <w:szCs w:val="28"/>
         </w:rPr>
       </w:pPr>
-      <w:bookmarkStart w:id="9" w:name="_Toc347769923"/>
+      <w:bookmarkStart w:id="10" w:name="_Toc347769923"/>
       <w:r>
         <w:br w:type="page"/>
       </w:r>
@@ -4348,7 +4288,7 @@
         <w:lastRenderedPageBreak/>
         <w:t>US – 10 : Un responsable souhaite traiter les demandes de congés</w:t>
       </w:r>
-      <w:bookmarkEnd w:id="9"/>
+      <w:bookmarkEnd w:id="10"/>
     </w:p>
     <w:p>
       <w:pPr>
@@ -5072,7 +5012,7 @@
                               <w:sz w:val="40"/>
                               <w:szCs w:val="40"/>
                             </w:rPr>
-                            <w:t>12</w:t>
+                            <w:t>6</w:t>
                           </w:r>
                           <w:r>
                             <w:rPr>
@@ -5131,7 +5071,7 @@
                         <w:sz w:val="40"/>
                         <w:szCs w:val="40"/>
                       </w:rPr>
-                      <w:t>12</w:t>
+                      <w:t>6</w:t>
                     </w:r>
                     <w:r>
                       <w:rPr>
@@ -5555,7 +5495,7 @@
                               <w:sz w:val="40"/>
                               <w:szCs w:val="40"/>
                             </w:rPr>
-                            <w:t>11</w:t>
+                            <w:t>7</w:t>
                           </w:r>
                           <w:r>
                             <w:rPr>
@@ -5614,7 +5554,7 @@
                         <w:sz w:val="40"/>
                         <w:szCs w:val="40"/>
                       </w:rPr>
-                      <w:t>11</w:t>
+                      <w:t>7</w:t>
                     </w:r>
                     <w:r>
                       <w:rPr>
@@ -11048,812 +10988,6 @@
     </w:rPr>
   </w:style>
 </w:styles>
-</file>
-
-<file path=word/glossary/document.xml><?xml version="1.0" encoding="utf-8"?>
-<w:glossaryDocument xmlns:wpc="http://schemas.microsoft.com/office/word/2010/wordprocessingCanvas" xmlns:mc="http://schemas.openxmlformats.org/markup-compatibility/2006" xmlns:o="urn:schemas-microsoft-com:office:office" xmlns:r="http://schemas.openxmlformats.org/officeDocument/2006/relationships" xmlns:m="http://schemas.openxmlformats.org/officeDocument/2006/math" xmlns:v="urn:schemas-microsoft-com:vml" xmlns:wp14="http://schemas.microsoft.com/office/word/2010/wordprocessingDrawing" xmlns:wp="http://schemas.openxmlformats.org/drawingml/2006/wordprocessingDrawing" xmlns:w10="urn:schemas-microsoft-com:office:word" xmlns:w="http://schemas.openxmlformats.org/wordprocessingml/2006/main" xmlns:w14="http://schemas.microsoft.com/office/word/2010/wordml" xmlns:wpg="http://schemas.microsoft.com/office/word/2010/wordprocessingGroup" xmlns:wpi="http://schemas.microsoft.com/office/word/2010/wordprocessingInk" xmlns:wne="http://schemas.microsoft.com/office/word/2006/wordml" xmlns:wps="http://schemas.microsoft.com/office/word/2010/wordprocessingShape" mc:Ignorable="w14 wp14"/>
-</file>
-
-<file path=word/glossary/fontTable.xml><?xml version="1.0" encoding="utf-8"?>
-<w:fonts xmlns:mc="http://schemas.openxmlformats.org/markup-compatibility/2006" xmlns:r="http://schemas.openxmlformats.org/officeDocument/2006/relationships" xmlns:w="http://schemas.openxmlformats.org/wordprocessingml/2006/main" xmlns:w14="http://schemas.microsoft.com/office/word/2010/wordml" mc:Ignorable="w14">
-  <w:font w:name="Monotype Corsiva">
-    <w:panose1 w:val="03010101010201010101"/>
-    <w:charset w:val="00"/>
-    <w:family w:val="script"/>
-    <w:pitch w:val="variable"/>
-    <w:sig w:usb0="00000287" w:usb1="00000000" w:usb2="00000000" w:usb3="00000000" w:csb0="0000009F" w:csb1="00000000"/>
-  </w:font>
-  <w:font w:name="Times New Roman">
-    <w:panose1 w:val="02020603050405020304"/>
-    <w:charset w:val="00"/>
-    <w:family w:val="roman"/>
-    <w:pitch w:val="variable"/>
-    <w:sig w:usb0="E0002AFF" w:usb1="C0007841" w:usb2="00000009" w:usb3="00000000" w:csb0="000001FF" w:csb1="00000000"/>
-  </w:font>
-  <w:font w:name="Symbol">
-    <w:panose1 w:val="05050102010706020507"/>
-    <w:charset w:val="02"/>
-    <w:family w:val="roman"/>
-    <w:pitch w:val="variable"/>
-    <w:sig w:usb0="00000000" w:usb1="10000000" w:usb2="00000000" w:usb3="00000000" w:csb0="80000000" w:csb1="00000000"/>
-  </w:font>
-  <w:font w:name="Courier New">
-    <w:panose1 w:val="02070309020205020404"/>
-    <w:charset w:val="00"/>
-    <w:family w:val="modern"/>
-    <w:pitch w:val="fixed"/>
-    <w:sig w:usb0="E0002AFF" w:usb1="C0007843" w:usb2="00000009" w:usb3="00000000" w:csb0="000001FF" w:csb1="00000000"/>
-  </w:font>
-  <w:font w:name="Wingdings">
-    <w:panose1 w:val="05000000000000000000"/>
-    <w:charset w:val="02"/>
-    <w:family w:val="auto"/>
-    <w:pitch w:val="variable"/>
-    <w:sig w:usb0="00000000" w:usb1="10000000" w:usb2="00000000" w:usb3="00000000" w:csb0="80000000" w:csb1="00000000"/>
-  </w:font>
-  <w:font w:name="Perpetua">
-    <w:panose1 w:val="02020502060401020303"/>
-    <w:charset w:val="00"/>
-    <w:family w:val="roman"/>
-    <w:pitch w:val="variable"/>
-    <w:sig w:usb0="00000003" w:usb1="00000000" w:usb2="00000000" w:usb3="00000000" w:csb0="00000001" w:csb1="00000000"/>
-  </w:font>
-  <w:font w:name="Franklin Gothic Book">
-    <w:panose1 w:val="020B0503020102020204"/>
-    <w:charset w:val="00"/>
-    <w:family w:val="swiss"/>
-    <w:pitch w:val="variable"/>
-    <w:sig w:usb0="00000287" w:usb1="00000000" w:usb2="00000000" w:usb3="00000000" w:csb0="0000009F" w:csb1="00000000"/>
-  </w:font>
-  <w:font w:name="Tahoma">
-    <w:panose1 w:val="020B0604030504040204"/>
-    <w:charset w:val="00"/>
-    <w:family w:val="swiss"/>
-    <w:notTrueType/>
-    <w:pitch w:val="variable"/>
-    <w:sig w:usb0="00000003" w:usb1="00000000" w:usb2="00000000" w:usb3="00000000" w:csb0="00000001" w:csb1="00000000"/>
-  </w:font>
-  <w:font w:name="Bitstream Vera Sans">
-    <w:altName w:val="Times New Roman"/>
-    <w:charset w:val="00"/>
-    <w:family w:val="auto"/>
-    <w:pitch w:val="variable"/>
-  </w:font>
-  <w:font w:name="Lohit Hindi">
-    <w:altName w:val="Times New Roman"/>
-    <w:charset w:val="00"/>
-    <w:family w:val="auto"/>
-    <w:pitch w:val="default"/>
-  </w:font>
-  <w:font w:name="Calibri">
-    <w:panose1 w:val="020F0502020204030204"/>
-    <w:charset w:val="00"/>
-    <w:family w:val="swiss"/>
-    <w:pitch w:val="variable"/>
-    <w:sig w:usb0="E00002FF" w:usb1="4000ACFF" w:usb2="00000001" w:usb3="00000000" w:csb0="0000019F" w:csb1="00000000"/>
-  </w:font>
-  <w:font w:name="Cambria">
-    <w:panose1 w:val="02040503050406030204"/>
-    <w:charset w:val="00"/>
-    <w:family w:val="roman"/>
-    <w:pitch w:val="variable"/>
-    <w:sig w:usb0="E00002FF" w:usb1="400004FF" w:usb2="00000000" w:usb3="00000000" w:csb0="0000019F" w:csb1="00000000"/>
-  </w:font>
-</w:fonts>
-</file>
-
-<file path=word/glossary/settings.xml><?xml version="1.0" encoding="utf-8"?>
-<w:settings xmlns:mc="http://schemas.openxmlformats.org/markup-compatibility/2006" xmlns:o="urn:schemas-microsoft-com:office:office" xmlns:r="http://schemas.openxmlformats.org/officeDocument/2006/relationships" xmlns:m="http://schemas.openxmlformats.org/officeDocument/2006/math" xmlns:v="urn:schemas-microsoft-com:vml" xmlns:w10="urn:schemas-microsoft-com:office:word" xmlns:w="http://schemas.openxmlformats.org/wordprocessingml/2006/main" xmlns:w14="http://schemas.microsoft.com/office/word/2010/wordml" xmlns:sl="http://schemas.openxmlformats.org/schemaLibrary/2006/main" mc:Ignorable="w14">
-  <w:view w:val="normal"/>
-  <w:defaultTabStop w:val="708"/>
-  <w:hyphenationZone w:val="425"/>
-  <w:characterSpacingControl w:val="doNotCompress"/>
-  <w:compat>
-    <w:useFELayout/>
-    <w:compatSetting w:name="compatibilityMode" w:uri="http://schemas.microsoft.com/office/word" w:val="14"/>
-    <w:compatSetting w:name="overrideTableStyleFontSizeAndJustification" w:uri="http://schemas.microsoft.com/office/word" w:val="1"/>
-    <w:compatSetting w:name="enableOpenTypeFeatures" w:uri="http://schemas.microsoft.com/office/word" w:val="1"/>
-    <w:compatSetting w:name="doNotFlipMirrorIndents" w:uri="http://schemas.microsoft.com/office/word" w:val="1"/>
-  </w:compat>
-  <w:rsids>
-    <w:rsidRoot w:val="00851783"/>
-    <w:rsid w:val="005C4A23"/>
-    <w:rsid w:val="00851783"/>
-    <w:rsid w:val="00B82C3C"/>
-    <w:rsid w:val="00C92911"/>
-    <w:rsid w:val="00CE4432"/>
-  </w:rsids>
-  <m:mathPr>
-    <m:mathFont m:val="Cambria Math"/>
-    <m:brkBin m:val="before"/>
-    <m:brkBinSub m:val="--"/>
-    <m:smallFrac m:val="0"/>
-    <m:dispDef/>
-    <m:lMargin m:val="0"/>
-    <m:rMargin m:val="0"/>
-    <m:defJc m:val="centerGroup"/>
-    <m:wrapIndent m:val="1440"/>
-    <m:intLim m:val="subSup"/>
-    <m:naryLim m:val="undOvr"/>
-  </m:mathPr>
-  <w:themeFontLang w:val="fr-FR"/>
-  <w:clrSchemeMapping w:bg1="light1" w:t1="dark1" w:bg2="light2" w:t2="dark2" w:accent1="accent1" w:accent2="accent2" w:accent3="accent3" w:accent4="accent4" w:accent5="accent5" w:accent6="accent6" w:hyperlink="hyperlink" w:followedHyperlink="followedHyperlink"/>
-  <w:decimalSymbol w:val=","/>
-  <w:listSeparator w:val=";"/>
-</w:settings>
-</file>
-
-<file path=word/glossary/styles.xml><?xml version="1.0" encoding="utf-8"?>
-<w:styles xmlns:mc="http://schemas.openxmlformats.org/markup-compatibility/2006" xmlns:r="http://schemas.openxmlformats.org/officeDocument/2006/relationships" xmlns:w="http://schemas.openxmlformats.org/wordprocessingml/2006/main" xmlns:w14="http://schemas.microsoft.com/office/word/2010/wordml" mc:Ignorable="w14">
-  <w:docDefaults>
-    <w:rPrDefault>
-      <w:rPr>
-        <w:rFonts w:asciiTheme="minorHAnsi" w:eastAsiaTheme="minorEastAsia" w:hAnsiTheme="minorHAnsi" w:cstheme="minorBidi"/>
-        <w:sz w:val="22"/>
-        <w:szCs w:val="22"/>
-        <w:lang w:val="fr-FR" w:eastAsia="fr-FR" w:bidi="ar-SA"/>
-      </w:rPr>
-    </w:rPrDefault>
-    <w:pPrDefault>
-      <w:pPr>
-        <w:spacing w:after="200" w:line="276" w:lineRule="auto"/>
-      </w:pPr>
-    </w:pPrDefault>
-  </w:docDefaults>
-  <w:latentStyles w:defLockedState="0" w:defUIPriority="99" w:defSemiHidden="1" w:defUnhideWhenUsed="1" w:defQFormat="0" w:count="267">
-    <w:lsdException w:name="Normal" w:semiHidden="0" w:uiPriority="0" w:unhideWhenUsed="0" w:qFormat="1"/>
-    <w:lsdException w:name="heading 1" w:semiHidden="0" w:uiPriority="9" w:unhideWhenUsed="0" w:qFormat="1"/>
-    <w:lsdException w:name="heading 2" w:uiPriority="9" w:qFormat="1"/>
-    <w:lsdException w:name="heading 3" w:uiPriority="9" w:qFormat="1"/>
-    <w:lsdException w:name="heading 4" w:uiPriority="9" w:qFormat="1"/>
-    <w:lsdException w:name="heading 5" w:uiPriority="9" w:qFormat="1"/>
-    <w:lsdException w:name="heading 6" w:uiPriority="9" w:qFormat="1"/>
-    <w:lsdException w:name="heading 7" w:uiPriority="9" w:qFormat="1"/>
-    <w:lsdException w:name="heading 8" w:uiPriority="9" w:qFormat="1"/>
-    <w:lsdException w:name="heading 9" w:uiPriority="9" w:qFormat="1"/>
-    <w:lsdException w:name="toc 1" w:uiPriority="39"/>
-    <w:lsdException w:name="toc 2" w:uiPriority="39"/>
-    <w:lsdException w:name="toc 3" w:uiPriority="39"/>
-    <w:lsdException w:name="toc 4" w:uiPriority="39"/>
-    <w:lsdException w:name="toc 5" w:uiPriority="39"/>
-    <w:lsdException w:name="toc 6" w:uiPriority="39"/>
-    <w:lsdException w:name="toc 7" w:uiPriority="39"/>
-    <w:lsdException w:name="toc 8" w:uiPriority="39"/>
-    <w:lsdException w:name="toc 9" w:uiPriority="39"/>
-    <w:lsdException w:name="caption" w:uiPriority="35" w:qFormat="1"/>
-    <w:lsdException w:name="Title" w:semiHidden="0" w:uiPriority="10" w:unhideWhenUsed="0" w:qFormat="1"/>
-    <w:lsdException w:name="Default Paragraph Font" w:uiPriority="1"/>
-    <w:lsdException w:name="Subtitle" w:semiHidden="0" w:uiPriority="11" w:unhideWhenUsed="0" w:qFormat="1"/>
-    <w:lsdException w:name="Strong" w:semiHidden="0" w:uiPriority="22" w:unhideWhenUsed="0" w:qFormat="1"/>
-    <w:lsdException w:name="Emphasis" w:semiHidden="0" w:uiPriority="20" w:unhideWhenUsed="0" w:qFormat="1"/>
-    <w:lsdException w:name="Table Grid" w:semiHidden="0" w:uiPriority="59" w:unhideWhenUsed="0"/>
-    <w:lsdException w:name="Placeholder Text" w:unhideWhenUsed="0"/>
-    <w:lsdException w:name="No Spacing" w:semiHidden="0" w:uiPriority="1" w:unhideWhenUsed="0" w:qFormat="1"/>
-    <w:lsdException w:name="Light Shading" w:semiHidden="0" w:uiPriority="60" w:unhideWhenUsed="0"/>
-    <w:lsdException w:name="Light List" w:semiHidden="0" w:uiPriority="61" w:unhideWhenUsed="0"/>
-    <w:lsdException w:name="Light Grid" w:semiHidden="0" w:uiPriority="62" w:unhideWhenUsed="0"/>
-    <w:lsdException w:name="Medium Shading 1" w:semiHidden="0" w:uiPriority="63" w:unhideWhenUsed="0"/>
-    <w:lsdException w:name="Medium Shading 2" w:semiHidden="0" w:uiPriority="64" w:unhideWhenUsed="0"/>
-    <w:lsdException w:name="Medium List 1" w:semiHidden="0" w:uiPriority="65" w:unhideWhenUsed="0"/>
-    <w:lsdException w:name="Medium List 2" w:semiHidden="0" w:uiPriority="66" w:unhideWhenUsed="0"/>
-    <w:lsdException w:name="Medium Grid 1" w:semiHidden="0" w:uiPriority="67" w:unhideWhenUsed="0"/>
-    <w:lsdException w:name="Medium Grid 2" w:semiHidden="0" w:uiPriority="68" w:unhideWhenUsed="0"/>
-    <w:lsdException w:name="Medium Grid 3" w:semiHidden="0" w:uiPriority="69" w:unhideWhenUsed="0"/>
-    <w:lsdException w:name="Dark List" w:semiHidden="0" w:uiPriority="70" w:unhideWhenUsed="0"/>
-    <w:lsdException w:name="Colorful Shading" w:semiHidden="0" w:uiPriority="71" w:unhideWhenUsed="0"/>
-    <w:lsdException w:name="Colorful List" w:semiHidden="0" w:uiPriority="72" w:unhideWhenUsed="0"/>
-    <w:lsdException w:name="Colorful Grid" w:semiHidden="0" w:uiPriority="73" w:unhideWhenUsed="0"/>
-    <w:lsdException w:name="Light Shading Accent 1" w:semiHidden="0" w:uiPriority="60" w:unhideWhenUsed="0"/>
-    <w:lsdException w:name="Light List Accent 1" w:semiHidden="0" w:uiPriority="61" w:unhideWhenUsed="0"/>
-    <w:lsdException w:name="Light Grid Accent 1" w:semiHidden="0" w:uiPriority="62" w:unhideWhenUsed="0"/>
-    <w:lsdException w:name="Medium Shading 1 Accent 1" w:semiHidden="0" w:uiPriority="63" w:unhideWhenUsed="0"/>
-    <w:lsdException w:name="Medium Shading 2 Accent 1" w:semiHidden="0" w:uiPriority="64" w:unhideWhenUsed="0"/>
-    <w:lsdException w:name="Medium List 1 Accent 1" w:semiHidden="0" w:uiPriority="65" w:unhideWhenUsed="0"/>
-    <w:lsdException w:name="Revision" w:unhideWhenUsed="0"/>
-    <w:lsdException w:name="List Paragraph" w:semiHidden="0" w:uiPriority="34" w:unhideWhenUsed="0" w:qFormat="1"/>
-    <w:lsdException w:name="Quote" w:semiHidden="0" w:uiPriority="29" w:unhideWhenUsed="0" w:qFormat="1"/>
-    <w:lsdException w:name="Intense Quote" w:semiHidden="0" w:uiPriority="30" w:unhideWhenUsed="0" w:qFormat="1"/>
-    <w:lsdException w:name="Medium List 2 Accent 1" w:semiHidden="0" w:uiPriority="66" w:unhideWhenUsed="0"/>
-    <w:lsdException w:name="Medium Grid 1 Accent 1" w:semiHidden="0" w:uiPriority="67" w:unhideWhenUsed="0"/>
-    <w:lsdException w:name="Medium Grid 2 Accent 1" w:semiHidden="0" w:uiPriority="68" w:unhideWhenUsed="0"/>
-    <w:lsdException w:name="Medium Grid 3 Accent 1" w:semiHidden="0" w:uiPriority="69" w:unhideWhenUsed="0"/>
-    <w:lsdException w:name="Dark List Accent 1" w:semiHidden="0" w:uiPriority="70" w:unhideWhenUsed="0"/>
-    <w:lsdException w:name="Colorful Shading Accent 1" w:semiHidden="0" w:uiPriority="71" w:unhideWhenUsed="0"/>
-    <w:lsdException w:name="Colorful List Accent 1" w:semiHidden="0" w:uiPriority="72" w:unhideWhenUsed="0"/>
-    <w:lsdException w:name="Colorful Grid Accent 1" w:semiHidden="0" w:uiPriority="73" w:unhideWhenUsed="0"/>
-    <w:lsdException w:name="Light Shading Accent 2" w:semiHidden="0" w:uiPriority="60" w:unhideWhenUsed="0"/>
-    <w:lsdException w:name="Light List Accent 2" w:semiHidden="0" w:uiPriority="61" w:unhideWhenUsed="0"/>
-    <w:lsdException w:name="Light Grid Accent 2" w:semiHidden="0" w:uiPriority="62" w:unhideWhenUsed="0"/>
-    <w:lsdException w:name="Medium Shading 1 Accent 2" w:semiHidden="0" w:uiPriority="63" w:unhideWhenUsed="0"/>
-    <w:lsdException w:name="Medium Shading 2 Accent 2" w:semiHidden="0" w:uiPriority="64" w:unhideWhenUsed="0"/>
-    <w:lsdException w:name="Medium List 1 Accent 2" w:semiHidden="0" w:uiPriority="65" w:unhideWhenUsed="0"/>
-    <w:lsdException w:name="Medium List 2 Accent 2" w:semiHidden="0" w:uiPriority="66" w:unhideWhenUsed="0"/>
-    <w:lsdException w:name="Medium Grid 1 Accent 2" w:semiHidden="0" w:uiPriority="67" w:unhideWhenUsed="0"/>
-    <w:lsdException w:name="Medium Grid 2 Accent 2" w:semiHidden="0" w:uiPriority="68" w:unhideWhenUsed="0"/>
-    <w:lsdException w:name="Medium Grid 3 Accent 2" w:semiHidden="0" w:uiPriority="69" w:unhideWhenUsed="0"/>
-    <w:lsdException w:name="Dark List Accent 2" w:semiHidden="0" w:uiPriority="70" w:unhideWhenUsed="0"/>
-    <w:lsdException w:name="Colorful Shading Accent 2" w:semiHidden="0" w:uiPriority="71" w:unhideWhenUsed="0"/>
-    <w:lsdException w:name="Colorful List Accent 2" w:semiHidden="0" w:uiPriority="72" w:unhideWhenUsed="0"/>
-    <w:lsdException w:name="Colorful Grid Accent 2" w:semiHidden="0" w:uiPriority="73" w:unhideWhenUsed="0"/>
-    <w:lsdException w:name="Light Shading Accent 3" w:semiHidden="0" w:uiPriority="60" w:unhideWhenUsed="0"/>
-    <w:lsdException w:name="Light List Accent 3" w:semiHidden="0" w:uiPriority="61" w:unhideWhenUsed="0"/>
-    <w:lsdException w:name="Light Grid Accent 3" w:semiHidden="0" w:uiPriority="62" w:unhideWhenUsed="0"/>
-    <w:lsdException w:name="Medium Shading 1 Accent 3" w:semiHidden="0" w:uiPriority="63" w:unhideWhenUsed="0"/>
-    <w:lsdException w:name="Medium Shading 2 Accent 3" w:semiHidden="0" w:uiPriority="64" w:unhideWhenUsed="0"/>
-    <w:lsdException w:name="Medium List 1 Accent 3" w:semiHidden="0" w:uiPriority="65" w:unhideWhenUsed="0"/>
-    <w:lsdException w:name="Medium List 2 Accent 3" w:semiHidden="0" w:uiPriority="66" w:unhideWhenUsed="0"/>
-    <w:lsdException w:name="Medium Grid 1 Accent 3" w:semiHidden="0" w:uiPriority="67" w:unhideWhenUsed="0"/>
-    <w:lsdException w:name="Medium Grid 2 Accent 3" w:semiHidden="0" w:uiPriority="68" w:unhideWhenUsed="0"/>
-    <w:lsdException w:name="Medium Grid 3 Accent 3" w:semiHidden="0" w:uiPriority="69" w:unhideWhenUsed="0"/>
-    <w:lsdException w:name="Dark List Accent 3" w:semiHidden="0" w:uiPriority="70" w:unhideWhenUsed="0"/>
-    <w:lsdException w:name="Colorful Shading Accent 3" w:semiHidden="0" w:uiPriority="71" w:unhideWhenUsed="0"/>
-    <w:lsdException w:name="Colorful List Accent 3" w:semiHidden="0" w:uiPriority="72" w:unhideWhenUsed="0"/>
-    <w:lsdException w:name="Colorful Grid Accent 3" w:semiHidden="0" w:uiPriority="73" w:unhideWhenUsed="0"/>
-    <w:lsdException w:name="Light Shading Accent 4" w:semiHidden="0" w:uiPriority="60" w:unhideWhenUsed="0"/>
-    <w:lsdException w:name="Light List Accent 4" w:semiHidden="0" w:uiPriority="61" w:unhideWhenUsed="0"/>
-    <w:lsdException w:name="Light Grid Accent 4" w:semiHidden="0" w:uiPriority="62" w:unhideWhenUsed="0"/>
-    <w:lsdException w:name="Medium Shading 1 Accent 4" w:semiHidden="0" w:uiPriority="63" w:unhideWhenUsed="0"/>
-    <w:lsdException w:name="Medium Shading 2 Accent 4" w:semiHidden="0" w:uiPriority="64" w:unhideWhenUsed="0"/>
-    <w:lsdException w:name="Medium List 1 Accent 4" w:semiHidden="0" w:uiPriority="65" w:unhideWhenUsed="0"/>
-    <w:lsdException w:name="Medium List 2 Accent 4" w:semiHidden="0" w:uiPriority="66" w:unhideWhenUsed="0"/>
-    <w:lsdException w:name="Medium Grid 1 Accent 4" w:semiHidden="0" w:uiPriority="67" w:unhideWhenUsed="0"/>
-    <w:lsdException w:name="Medium Grid 2 Accent 4" w:semiHidden="0" w:uiPriority="68" w:unhideWhenUsed="0"/>
-    <w:lsdException w:name="Medium Grid 3 Accent 4" w:semiHidden="0" w:uiPriority="69" w:unhideWhenUsed="0"/>
-    <w:lsdException w:name="Dark List Accent 4" w:semiHidden="0" w:uiPriority="70" w:unhideWhenUsed="0"/>
-    <w:lsdException w:name="Colorful Shading Accent 4" w:semiHidden="0" w:uiPriority="71" w:unhideWhenUsed="0"/>
-    <w:lsdException w:name="Colorful List Accent 4" w:semiHidden="0" w:uiPriority="72" w:unhideWhenUsed="0"/>
-    <w:lsdException w:name="Colorful Grid Accent 4" w:semiHidden="0" w:uiPriority="73" w:unhideWhenUsed="0"/>
-    <w:lsdException w:name="Light Shading Accent 5" w:semiHidden="0" w:uiPriority="60" w:unhideWhenUsed="0"/>
-    <w:lsdException w:name="Light List Accent 5" w:semiHidden="0" w:uiPriority="61" w:unhideWhenUsed="0"/>
-    <w:lsdException w:name="Light Grid Accent 5" w:semiHidden="0" w:uiPriority="62" w:unhideWhenUsed="0"/>
-    <w:lsdException w:name="Medium Shading 1 Accent 5" w:semiHidden="0" w:uiPriority="63" w:unhideWhenUsed="0"/>
-    <w:lsdException w:name="Medium Shading 2 Accent 5" w:semiHidden="0" w:uiPriority="64" w:unhideWhenUsed="0"/>
-    <w:lsdException w:name="Medium List 1 Accent 5" w:semiHidden="0" w:uiPriority="65" w:unhideWhenUsed="0"/>
-    <w:lsdException w:name="Medium List 2 Accent 5" w:semiHidden="0" w:uiPriority="66" w:unhideWhenUsed="0"/>
-    <w:lsdException w:name="Medium Grid 1 Accent 5" w:semiHidden="0" w:uiPriority="67" w:unhideWhenUsed="0"/>
-    <w:lsdException w:name="Medium Grid 2 Accent 5" w:semiHidden="0" w:uiPriority="68" w:unhideWhenUsed="0"/>
-    <w:lsdException w:name="Medium Grid 3 Accent 5" w:semiHidden="0" w:uiPriority="69" w:unhideWhenUsed="0"/>
-    <w:lsdException w:name="Dark List Accent 5" w:semiHidden="0" w:uiPriority="70" w:unhideWhenUsed="0"/>
-    <w:lsdException w:name="Colorful Shading Accent 5" w:semiHidden="0" w:uiPriority="71" w:unhideWhenUsed="0"/>
-    <w:lsdException w:name="Colorful List Accent 5" w:semiHidden="0" w:uiPriority="72" w:unhideWhenUsed="0"/>
-    <w:lsdException w:name="Colorful Grid Accent 5" w:semiHidden="0" w:uiPriority="73" w:unhideWhenUsed="0"/>
-    <w:lsdException w:name="Light Shading Accent 6" w:semiHidden="0" w:uiPriority="60" w:unhideWhenUsed="0"/>
-    <w:lsdException w:name="Light List Accent 6" w:semiHidden="0" w:uiPriority="61" w:unhideWhenUsed="0"/>
-    <w:lsdException w:name="Light Grid Accent 6" w:semiHidden="0" w:uiPriority="62" w:unhideWhenUsed="0"/>
-    <w:lsdException w:name="Medium Shading 1 Accent 6" w:semiHidden="0" w:uiPriority="63" w:unhideWhenUsed="0"/>
-    <w:lsdException w:name="Medium Shading 2 Accent 6" w:semiHidden="0" w:uiPriority="64" w:unhideWhenUsed="0"/>
-    <w:lsdException w:name="Medium List 1 Accent 6" w:semiHidden="0" w:uiPriority="65" w:unhideWhenUsed="0"/>
-    <w:lsdException w:name="Medium List 2 Accent 6" w:semiHidden="0" w:uiPriority="66" w:unhideWhenUsed="0"/>
-    <w:lsdException w:name="Medium Grid 1 Accent 6" w:semiHidden="0" w:uiPriority="67" w:unhideWhenUsed="0"/>
-    <w:lsdException w:name="Medium Grid 2 Accent 6" w:semiHidden="0" w:uiPriority="68" w:unhideWhenUsed="0"/>
-    <w:lsdException w:name="Medium Grid 3 Accent 6" w:semiHidden="0" w:uiPriority="69" w:unhideWhenUsed="0"/>
-    <w:lsdException w:name="Dark List Accent 6" w:semiHidden="0" w:uiPriority="70" w:unhideWhenUsed="0"/>
-    <w:lsdException w:name="Colorful Shading Accent 6" w:semiHidden="0" w:uiPriority="71" w:unhideWhenUsed="0"/>
-    <w:lsdException w:name="Colorful List Accent 6" w:semiHidden="0" w:uiPriority="72" w:unhideWhenUsed="0"/>
-    <w:lsdException w:name="Colorful Grid Accent 6" w:semiHidden="0" w:uiPriority="73" w:unhideWhenUsed="0"/>
-    <w:lsdException w:name="Subtle Emphasis" w:semiHidden="0" w:uiPriority="19" w:unhideWhenUsed="0" w:qFormat="1"/>
-    <w:lsdException w:name="Intense Emphasis" w:semiHidden="0" w:uiPriority="21" w:unhideWhenUsed="0" w:qFormat="1"/>
-    <w:lsdException w:name="Subtle Reference" w:semiHidden="0" w:uiPriority="31" w:unhideWhenUsed="0" w:qFormat="1"/>
-    <w:lsdException w:name="Intense Reference" w:semiHidden="0" w:uiPriority="32" w:unhideWhenUsed="0" w:qFormat="1"/>
-    <w:lsdException w:name="Book Title" w:semiHidden="0" w:uiPriority="33" w:unhideWhenUsed="0" w:qFormat="1"/>
-    <w:lsdException w:name="Bibliography" w:uiPriority="37"/>
-    <w:lsdException w:name="TOC Heading" w:uiPriority="39" w:qFormat="1"/>
-  </w:latentStyles>
-  <w:style w:type="paragraph" w:default="1" w:styleId="Normal">
-    <w:name w:val="Normal"/>
-    <w:qFormat/>
-  </w:style>
-  <w:style w:type="paragraph" w:styleId="Titre1">
-    <w:name w:val="heading 1"/>
-    <w:basedOn w:val="Normal"/>
-    <w:next w:val="Normal"/>
-    <w:link w:val="Titre1Car"/>
-    <w:uiPriority w:val="9"/>
-    <w:qFormat/>
-    <w:pPr>
-      <w:spacing w:before="300" w:after="40" w:line="240" w:lineRule="auto"/>
-      <w:outlineLvl w:val="0"/>
-    </w:pPr>
-    <w:rPr>
-      <w:rFonts w:asciiTheme="majorHAnsi" w:eastAsiaTheme="minorHAnsi" w:hAnsiTheme="majorHAnsi" w:cs="Times New Roman"/>
-      <w:b/>
-      <w:color w:val="365F91" w:themeColor="accent1" w:themeShade="BF"/>
-      <w:spacing w:val="20"/>
-      <w:sz w:val="28"/>
-      <w:szCs w:val="28"/>
-    </w:rPr>
-  </w:style>
-  <w:style w:type="paragraph" w:styleId="Titre2">
-    <w:name w:val="heading 2"/>
-    <w:basedOn w:val="Normal"/>
-    <w:next w:val="Normal"/>
-    <w:link w:val="Titre2Car"/>
-    <w:uiPriority w:val="9"/>
-    <w:qFormat/>
-    <w:pPr>
-      <w:spacing w:before="240" w:after="40" w:line="240" w:lineRule="auto"/>
-      <w:outlineLvl w:val="1"/>
-    </w:pPr>
-    <w:rPr>
-      <w:rFonts w:asciiTheme="majorHAnsi" w:eastAsiaTheme="minorHAnsi" w:hAnsiTheme="majorHAnsi" w:cs="Times New Roman"/>
-      <w:b/>
-      <w:color w:val="365F91" w:themeColor="accent1" w:themeShade="BF"/>
-      <w:spacing w:val="20"/>
-      <w:sz w:val="24"/>
-      <w:szCs w:val="24"/>
-    </w:rPr>
-  </w:style>
-  <w:style w:type="paragraph" w:styleId="Titre3">
-    <w:name w:val="heading 3"/>
-    <w:basedOn w:val="Normal"/>
-    <w:next w:val="Normal"/>
-    <w:link w:val="Titre3Car"/>
-    <w:uiPriority w:val="9"/>
-    <w:qFormat/>
-    <w:pPr>
-      <w:spacing w:before="200" w:after="40" w:line="240" w:lineRule="auto"/>
-      <w:outlineLvl w:val="2"/>
-    </w:pPr>
-    <w:rPr>
-      <w:rFonts w:asciiTheme="majorHAnsi" w:eastAsiaTheme="minorHAnsi" w:hAnsiTheme="majorHAnsi" w:cs="Times New Roman"/>
-      <w:b/>
-      <w:color w:val="4F81BD" w:themeColor="accent1"/>
-      <w:spacing w:val="20"/>
-      <w:sz w:val="24"/>
-      <w:szCs w:val="24"/>
-    </w:rPr>
-  </w:style>
-  <w:style w:type="character" w:default="1" w:styleId="Policepardfaut">
-    <w:name w:val="Default Paragraph Font"/>
-    <w:uiPriority w:val="1"/>
-    <w:semiHidden/>
-    <w:unhideWhenUsed/>
-  </w:style>
-  <w:style w:type="table" w:default="1" w:styleId="TableauNormal">
-    <w:name w:val="Normal Table"/>
-    <w:uiPriority w:val="99"/>
-    <w:semiHidden/>
-    <w:unhideWhenUsed/>
-    <w:tblPr>
-      <w:tblInd w:w="0" w:type="dxa"/>
-      <w:tblCellMar>
-        <w:top w:w="0" w:type="dxa"/>
-        <w:left w:w="108" w:type="dxa"/>
-        <w:bottom w:w="0" w:type="dxa"/>
-        <w:right w:w="108" w:type="dxa"/>
-      </w:tblCellMar>
-    </w:tblPr>
-  </w:style>
-  <w:style w:type="numbering" w:default="1" w:styleId="Aucuneliste">
-    <w:name w:val="No List"/>
-    <w:uiPriority w:val="99"/>
-    <w:semiHidden/>
-    <w:unhideWhenUsed/>
-  </w:style>
-  <w:style w:type="paragraph" w:customStyle="1" w:styleId="F0FE656AF5C046B5BAF4FC27641F2968">
-    <w:name w:val="F0FE656AF5C046B5BAF4FC27641F2968"/>
-  </w:style>
-  <w:style w:type="paragraph" w:customStyle="1" w:styleId="EC7A28E9AAA54259B0F92F3577052FBF">
-    <w:name w:val="EC7A28E9AAA54259B0F92F3577052FBF"/>
-  </w:style>
-  <w:style w:type="character" w:customStyle="1" w:styleId="Titre1Car">
-    <w:name w:val="Titre 1 Car"/>
-    <w:basedOn w:val="Policepardfaut"/>
-    <w:link w:val="Titre1"/>
-    <w:uiPriority w:val="9"/>
-    <w:rPr>
-      <w:rFonts w:asciiTheme="majorHAnsi" w:eastAsiaTheme="minorHAnsi" w:hAnsiTheme="majorHAnsi" w:cs="Times New Roman"/>
-      <w:b/>
-      <w:color w:val="365F91" w:themeColor="accent1" w:themeShade="BF"/>
-      <w:spacing w:val="20"/>
-      <w:sz w:val="28"/>
-      <w:szCs w:val="28"/>
-    </w:rPr>
-  </w:style>
-  <w:style w:type="character" w:customStyle="1" w:styleId="Titre2Car">
-    <w:name w:val="Titre 2 Car"/>
-    <w:basedOn w:val="Policepardfaut"/>
-    <w:link w:val="Titre2"/>
-    <w:uiPriority w:val="9"/>
-    <w:rPr>
-      <w:rFonts w:asciiTheme="majorHAnsi" w:eastAsiaTheme="minorHAnsi" w:hAnsiTheme="majorHAnsi" w:cs="Times New Roman"/>
-      <w:b/>
-      <w:color w:val="365F91" w:themeColor="accent1" w:themeShade="BF"/>
-      <w:spacing w:val="20"/>
-      <w:sz w:val="24"/>
-      <w:szCs w:val="24"/>
-    </w:rPr>
-  </w:style>
-  <w:style w:type="character" w:customStyle="1" w:styleId="Titre3Car">
-    <w:name w:val="Titre 3 Car"/>
-    <w:basedOn w:val="Policepardfaut"/>
-    <w:link w:val="Titre3"/>
-    <w:uiPriority w:val="9"/>
-    <w:rPr>
-      <w:rFonts w:asciiTheme="majorHAnsi" w:eastAsiaTheme="minorHAnsi" w:hAnsiTheme="majorHAnsi" w:cs="Times New Roman"/>
-      <w:b/>
-      <w:color w:val="4F81BD" w:themeColor="accent1"/>
-      <w:spacing w:val="20"/>
-      <w:sz w:val="24"/>
-      <w:szCs w:val="24"/>
-    </w:rPr>
-  </w:style>
-  <w:style w:type="character" w:styleId="Textedelespacerserv">
-    <w:name w:val="Placeholder Text"/>
-    <w:basedOn w:val="Policepardfaut"/>
-    <w:uiPriority w:val="99"/>
-    <w:semiHidden/>
-    <w:rPr>
-      <w:color w:val="808080"/>
-    </w:rPr>
-  </w:style>
-  <w:style w:type="paragraph" w:customStyle="1" w:styleId="35C310143AC345C68B3EDC713645BE8D">
-    <w:name w:val="35C310143AC345C68B3EDC713645BE8D"/>
-  </w:style>
-  <w:style w:type="paragraph" w:customStyle="1" w:styleId="3B1F45DC80F54233B22DB5572ECBA6CD">
-    <w:name w:val="3B1F45DC80F54233B22DB5572ECBA6CD"/>
-  </w:style>
-  <w:style w:type="paragraph" w:customStyle="1" w:styleId="90EE0DD00772494C9AEEE268B8FF332F">
-    <w:name w:val="90EE0DD00772494C9AEEE268B8FF332F"/>
-    <w:rsid w:val="00851783"/>
-  </w:style>
-  <w:style w:type="paragraph" w:customStyle="1" w:styleId="6DB5008DDBD547E9B1F8159935E74BAC">
-    <w:name w:val="6DB5008DDBD547E9B1F8159935E74BAC"/>
-    <w:rsid w:val="00851783"/>
-  </w:style>
-  <w:style w:type="paragraph" w:customStyle="1" w:styleId="57D80C389A4741B1B6586AB6E5D80F78">
-    <w:name w:val="57D80C389A4741B1B6586AB6E5D80F78"/>
-    <w:rsid w:val="00851783"/>
-  </w:style>
-  <w:style w:type="paragraph" w:customStyle="1" w:styleId="10D94F70B1A3491F96CDCA41B2F70418">
-    <w:name w:val="10D94F70B1A3491F96CDCA41B2F70418"/>
-    <w:rsid w:val="00851783"/>
-  </w:style>
-  <w:style w:type="paragraph" w:customStyle="1" w:styleId="27208B051C5C4BA68816C4FAB3BF6E2E">
-    <w:name w:val="27208B051C5C4BA68816C4FAB3BF6E2E"/>
-    <w:rsid w:val="00851783"/>
-  </w:style>
-</w:styles>
-</file>
-
-<file path=word/glossary/stylesWithEffects.xml><?xml version="1.0" encoding="utf-8"?>
-<w:styles xmlns:wpc="http://schemas.microsoft.com/office/word/2010/wordprocessingCanvas" xmlns:mc="http://schemas.openxmlformats.org/markup-compatibility/2006" xmlns:o="urn:schemas-microsoft-com:office:office" xmlns:r="http://schemas.openxmlformats.org/officeDocument/2006/relationships" xmlns:m="http://schemas.openxmlformats.org/officeDocument/2006/math" xmlns:v="urn:schemas-microsoft-com:vml" xmlns:wp14="http://schemas.microsoft.com/office/word/2010/wordprocessingDrawing" xmlns:wp="http://schemas.openxmlformats.org/drawingml/2006/wordprocessingDrawing" xmlns:w10="urn:schemas-microsoft-com:office:word" xmlns:w="http://schemas.openxmlformats.org/wordprocessingml/2006/main" xmlns:w14="http://schemas.microsoft.com/office/word/2010/wordml" xmlns:wpg="http://schemas.microsoft.com/office/word/2010/wordprocessingGroup" xmlns:wpi="http://schemas.microsoft.com/office/word/2010/wordprocessingInk" xmlns:wne="http://schemas.microsoft.com/office/word/2006/wordml" xmlns:wps="http://schemas.microsoft.com/office/word/2010/wordprocessingShape" mc:Ignorable="w14 wp14">
-  <w:docDefaults>
-    <w:rPrDefault>
-      <w:rPr>
-        <w:rFonts w:asciiTheme="minorHAnsi" w:eastAsiaTheme="minorEastAsia" w:hAnsiTheme="minorHAnsi" w:cstheme="minorBidi"/>
-        <w:sz w:val="22"/>
-        <w:szCs w:val="22"/>
-        <w:lang w:val="fr-FR" w:eastAsia="fr-FR" w:bidi="ar-SA"/>
-      </w:rPr>
-    </w:rPrDefault>
-    <w:pPrDefault>
-      <w:pPr>
-        <w:spacing w:after="200" w:line="276" w:lineRule="auto"/>
-      </w:pPr>
-    </w:pPrDefault>
-  </w:docDefaults>
-  <w:latentStyles w:defLockedState="0" w:defUIPriority="99" w:defSemiHidden="1" w:defUnhideWhenUsed="1" w:defQFormat="0" w:count="267">
-    <w:lsdException w:name="Normal" w:semiHidden="0" w:uiPriority="0" w:unhideWhenUsed="0" w:qFormat="1"/>
-    <w:lsdException w:name="heading 1" w:semiHidden="0" w:uiPriority="9" w:unhideWhenUsed="0" w:qFormat="1"/>
-    <w:lsdException w:name="heading 2" w:uiPriority="9" w:qFormat="1"/>
-    <w:lsdException w:name="heading 3" w:uiPriority="9" w:qFormat="1"/>
-    <w:lsdException w:name="heading 4" w:uiPriority="9" w:qFormat="1"/>
-    <w:lsdException w:name="heading 5" w:uiPriority="9" w:qFormat="1"/>
-    <w:lsdException w:name="heading 6" w:uiPriority="9" w:qFormat="1"/>
-    <w:lsdException w:name="heading 7" w:uiPriority="9" w:qFormat="1"/>
-    <w:lsdException w:name="heading 8" w:uiPriority="9" w:qFormat="1"/>
-    <w:lsdException w:name="heading 9" w:uiPriority="9" w:qFormat="1"/>
-    <w:lsdException w:name="toc 1" w:uiPriority="39"/>
-    <w:lsdException w:name="toc 2" w:uiPriority="39"/>
-    <w:lsdException w:name="toc 3" w:uiPriority="39"/>
-    <w:lsdException w:name="toc 4" w:uiPriority="39"/>
-    <w:lsdException w:name="toc 5" w:uiPriority="39"/>
-    <w:lsdException w:name="toc 6" w:uiPriority="39"/>
-    <w:lsdException w:name="toc 7" w:uiPriority="39"/>
-    <w:lsdException w:name="toc 8" w:uiPriority="39"/>
-    <w:lsdException w:name="toc 9" w:uiPriority="39"/>
-    <w:lsdException w:name="caption" w:uiPriority="35" w:qFormat="1"/>
-    <w:lsdException w:name="Title" w:semiHidden="0" w:uiPriority="10" w:unhideWhenUsed="0" w:qFormat="1"/>
-    <w:lsdException w:name="Default Paragraph Font" w:uiPriority="1"/>
-    <w:lsdException w:name="Subtitle" w:semiHidden="0" w:uiPriority="11" w:unhideWhenUsed="0" w:qFormat="1"/>
-    <w:lsdException w:name="Strong" w:semiHidden="0" w:uiPriority="22" w:unhideWhenUsed="0" w:qFormat="1"/>
-    <w:lsdException w:name="Emphasis" w:semiHidden="0" w:uiPriority="20" w:unhideWhenUsed="0" w:qFormat="1"/>
-    <w:lsdException w:name="Table Grid" w:semiHidden="0" w:uiPriority="59" w:unhideWhenUsed="0"/>
-    <w:lsdException w:name="Placeholder Text" w:unhideWhenUsed="0"/>
-    <w:lsdException w:name="No Spacing" w:semiHidden="0" w:uiPriority="1" w:unhideWhenUsed="0" w:qFormat="1"/>
-    <w:lsdException w:name="Light Shading" w:semiHidden="0" w:uiPriority="60" w:unhideWhenUsed="0"/>
-    <w:lsdException w:name="Light List" w:semiHidden="0" w:uiPriority="61" w:unhideWhenUsed="0"/>
-    <w:lsdException w:name="Light Grid" w:semiHidden="0" w:uiPriority="62" w:unhideWhenUsed="0"/>
-    <w:lsdException w:name="Medium Shading 1" w:semiHidden="0" w:uiPriority="63" w:unhideWhenUsed="0"/>
-    <w:lsdException w:name="Medium Shading 2" w:semiHidden="0" w:uiPriority="64" w:unhideWhenUsed="0"/>
-    <w:lsdException w:name="Medium List 1" w:semiHidden="0" w:uiPriority="65" w:unhideWhenUsed="0"/>
-    <w:lsdException w:name="Medium List 2" w:semiHidden="0" w:uiPriority="66" w:unhideWhenUsed="0"/>
-    <w:lsdException w:name="Medium Grid 1" w:semiHidden="0" w:uiPriority="67" w:unhideWhenUsed="0"/>
-    <w:lsdException w:name="Medium Grid 2" w:semiHidden="0" w:uiPriority="68" w:unhideWhenUsed="0"/>
-    <w:lsdException w:name="Medium Grid 3" w:semiHidden="0" w:uiPriority="69" w:unhideWhenUsed="0"/>
-    <w:lsdException w:name="Dark List" w:semiHidden="0" w:uiPriority="70" w:unhideWhenUsed="0"/>
-    <w:lsdException w:name="Colorful Shading" w:semiHidden="0" w:uiPriority="71" w:unhideWhenUsed="0"/>
-    <w:lsdException w:name="Colorful List" w:semiHidden="0" w:uiPriority="72" w:unhideWhenUsed="0"/>
-    <w:lsdException w:name="Colorful Grid" w:semiHidden="0" w:uiPriority="73" w:unhideWhenUsed="0"/>
-    <w:lsdException w:name="Light Shading Accent 1" w:semiHidden="0" w:uiPriority="60" w:unhideWhenUsed="0"/>
-    <w:lsdException w:name="Light List Accent 1" w:semiHidden="0" w:uiPriority="61" w:unhideWhenUsed="0"/>
-    <w:lsdException w:name="Light Grid Accent 1" w:semiHidden="0" w:uiPriority="62" w:unhideWhenUsed="0"/>
-    <w:lsdException w:name="Medium Shading 1 Accent 1" w:semiHidden="0" w:uiPriority="63" w:unhideWhenUsed="0"/>
-    <w:lsdException w:name="Medium Shading 2 Accent 1" w:semiHidden="0" w:uiPriority="64" w:unhideWhenUsed="0"/>
-    <w:lsdException w:name="Medium List 1 Accent 1" w:semiHidden="0" w:uiPriority="65" w:unhideWhenUsed="0"/>
-    <w:lsdException w:name="Revision" w:unhideWhenUsed="0"/>
-    <w:lsdException w:name="List Paragraph" w:semiHidden="0" w:uiPriority="34" w:unhideWhenUsed="0" w:qFormat="1"/>
-    <w:lsdException w:name="Quote" w:semiHidden="0" w:uiPriority="29" w:unhideWhenUsed="0" w:qFormat="1"/>
-    <w:lsdException w:name="Intense Quote" w:semiHidden="0" w:uiPriority="30" w:unhideWhenUsed="0" w:qFormat="1"/>
-    <w:lsdException w:name="Medium List 2 Accent 1" w:semiHidden="0" w:uiPriority="66" w:unhideWhenUsed="0"/>
-    <w:lsdException w:name="Medium Grid 1 Accent 1" w:semiHidden="0" w:uiPriority="67" w:unhideWhenUsed="0"/>
-    <w:lsdException w:name="Medium Grid 2 Accent 1" w:semiHidden="0" w:uiPriority="68" w:unhideWhenUsed="0"/>
-    <w:lsdException w:name="Medium Grid 3 Accent 1" w:semiHidden="0" w:uiPriority="69" w:unhideWhenUsed="0"/>
-    <w:lsdException w:name="Dark List Accent 1" w:semiHidden="0" w:uiPriority="70" w:unhideWhenUsed="0"/>
-    <w:lsdException w:name="Colorful Shading Accent 1" w:semiHidden="0" w:uiPriority="71" w:unhideWhenUsed="0"/>
-    <w:lsdException w:name="Colorful List Accent 1" w:semiHidden="0" w:uiPriority="72" w:unhideWhenUsed="0"/>
-    <w:lsdException w:name="Colorful Grid Accent 1" w:semiHidden="0" w:uiPriority="73" w:unhideWhenUsed="0"/>
-    <w:lsdException w:name="Light Shading Accent 2" w:semiHidden="0" w:uiPriority="60" w:unhideWhenUsed="0"/>
-    <w:lsdException w:name="Light List Accent 2" w:semiHidden="0" w:uiPriority="61" w:unhideWhenUsed="0"/>
-    <w:lsdException w:name="Light Grid Accent 2" w:semiHidden="0" w:uiPriority="62" w:unhideWhenUsed="0"/>
-    <w:lsdException w:name="Medium Shading 1 Accent 2" w:semiHidden="0" w:uiPriority="63" w:unhideWhenUsed="0"/>
-    <w:lsdException w:name="Medium Shading 2 Accent 2" w:semiHidden="0" w:uiPriority="64" w:unhideWhenUsed="0"/>
-    <w:lsdException w:name="Medium List 1 Accent 2" w:semiHidden="0" w:uiPriority="65" w:unhideWhenUsed="0"/>
-    <w:lsdException w:name="Medium List 2 Accent 2" w:semiHidden="0" w:uiPriority="66" w:unhideWhenUsed="0"/>
-    <w:lsdException w:name="Medium Grid 1 Accent 2" w:semiHidden="0" w:uiPriority="67" w:unhideWhenUsed="0"/>
-    <w:lsdException w:name="Medium Grid 2 Accent 2" w:semiHidden="0" w:uiPriority="68" w:unhideWhenUsed="0"/>
-    <w:lsdException w:name="Medium Grid 3 Accent 2" w:semiHidden="0" w:uiPriority="69" w:unhideWhenUsed="0"/>
-    <w:lsdException w:name="Dark List Accent 2" w:semiHidden="0" w:uiPriority="70" w:unhideWhenUsed="0"/>
-    <w:lsdException w:name="Colorful Shading Accent 2" w:semiHidden="0" w:uiPriority="71" w:unhideWhenUsed="0"/>
-    <w:lsdException w:name="Colorful List Accent 2" w:semiHidden="0" w:uiPriority="72" w:unhideWhenUsed="0"/>
-    <w:lsdException w:name="Colorful Grid Accent 2" w:semiHidden="0" w:uiPriority="73" w:unhideWhenUsed="0"/>
-    <w:lsdException w:name="Light Shading Accent 3" w:semiHidden="0" w:uiPriority="60" w:unhideWhenUsed="0"/>
-    <w:lsdException w:name="Light List Accent 3" w:semiHidden="0" w:uiPriority="61" w:unhideWhenUsed="0"/>
-    <w:lsdException w:name="Light Grid Accent 3" w:semiHidden="0" w:uiPriority="62" w:unhideWhenUsed="0"/>
-    <w:lsdException w:name="Medium Shading 1 Accent 3" w:semiHidden="0" w:uiPriority="63" w:unhideWhenUsed="0"/>
-    <w:lsdException w:name="Medium Shading 2 Accent 3" w:semiHidden="0" w:uiPriority="64" w:unhideWhenUsed="0"/>
-    <w:lsdException w:name="Medium List 1 Accent 3" w:semiHidden="0" w:uiPriority="65" w:unhideWhenUsed="0"/>
-    <w:lsdException w:name="Medium List 2 Accent 3" w:semiHidden="0" w:uiPriority="66" w:unhideWhenUsed="0"/>
-    <w:lsdException w:name="Medium Grid 1 Accent 3" w:semiHidden="0" w:uiPriority="67" w:unhideWhenUsed="0"/>
-    <w:lsdException w:name="Medium Grid 2 Accent 3" w:semiHidden="0" w:uiPriority="68" w:unhideWhenUsed="0"/>
-    <w:lsdException w:name="Medium Grid 3 Accent 3" w:semiHidden="0" w:uiPriority="69" w:unhideWhenUsed="0"/>
-    <w:lsdException w:name="Dark List Accent 3" w:semiHidden="0" w:uiPriority="70" w:unhideWhenUsed="0"/>
-    <w:lsdException w:name="Colorful Shading Accent 3" w:semiHidden="0" w:uiPriority="71" w:unhideWhenUsed="0"/>
-    <w:lsdException w:name="Colorful List Accent 3" w:semiHidden="0" w:uiPriority="72" w:unhideWhenUsed="0"/>
-    <w:lsdException w:name="Colorful Grid Accent 3" w:semiHidden="0" w:uiPriority="73" w:unhideWhenUsed="0"/>
-    <w:lsdException w:name="Light Shading Accent 4" w:semiHidden="0" w:uiPriority="60" w:unhideWhenUsed="0"/>
-    <w:lsdException w:name="Light List Accent 4" w:semiHidden="0" w:uiPriority="61" w:unhideWhenUsed="0"/>
-    <w:lsdException w:name="Light Grid Accent 4" w:semiHidden="0" w:uiPriority="62" w:unhideWhenUsed="0"/>
-    <w:lsdException w:name="Medium Shading 1 Accent 4" w:semiHidden="0" w:uiPriority="63" w:unhideWhenUsed="0"/>
-    <w:lsdException w:name="Medium Shading 2 Accent 4" w:semiHidden="0" w:uiPriority="64" w:unhideWhenUsed="0"/>
-    <w:lsdException w:name="Medium List 1 Accent 4" w:semiHidden="0" w:uiPriority="65" w:unhideWhenUsed="0"/>
-    <w:lsdException w:name="Medium List 2 Accent 4" w:semiHidden="0" w:uiPriority="66" w:unhideWhenUsed="0"/>
-    <w:lsdException w:name="Medium Grid 1 Accent 4" w:semiHidden="0" w:uiPriority="67" w:unhideWhenUsed="0"/>
-    <w:lsdException w:name="Medium Grid 2 Accent 4" w:semiHidden="0" w:uiPriority="68" w:unhideWhenUsed="0"/>
-    <w:lsdException w:name="Medium Grid 3 Accent 4" w:semiHidden="0" w:uiPriority="69" w:unhideWhenUsed="0"/>
-    <w:lsdException w:name="Dark List Accent 4" w:semiHidden="0" w:uiPriority="70" w:unhideWhenUsed="0"/>
-    <w:lsdException w:name="Colorful Shading Accent 4" w:semiHidden="0" w:uiPriority="71" w:unhideWhenUsed="0"/>
-    <w:lsdException w:name="Colorful List Accent 4" w:semiHidden="0" w:uiPriority="72" w:unhideWhenUsed="0"/>
-    <w:lsdException w:name="Colorful Grid Accent 4" w:semiHidden="0" w:uiPriority="73" w:unhideWhenUsed="0"/>
-    <w:lsdException w:name="Light Shading Accent 5" w:semiHidden="0" w:uiPriority="60" w:unhideWhenUsed="0"/>
-    <w:lsdException w:name="Light List Accent 5" w:semiHidden="0" w:uiPriority="61" w:unhideWhenUsed="0"/>
-    <w:lsdException w:name="Light Grid Accent 5" w:semiHidden="0" w:uiPriority="62" w:unhideWhenUsed="0"/>
-    <w:lsdException w:name="Medium Shading 1 Accent 5" w:semiHidden="0" w:uiPriority="63" w:unhideWhenUsed="0"/>
-    <w:lsdException w:name="Medium Shading 2 Accent 5" w:semiHidden="0" w:uiPriority="64" w:unhideWhenUsed="0"/>
-    <w:lsdException w:name="Medium List 1 Accent 5" w:semiHidden="0" w:uiPriority="65" w:unhideWhenUsed="0"/>
-    <w:lsdException w:name="Medium List 2 Accent 5" w:semiHidden="0" w:uiPriority="66" w:unhideWhenUsed="0"/>
-    <w:lsdException w:name="Medium Grid 1 Accent 5" w:semiHidden="0" w:uiPriority="67" w:unhideWhenUsed="0"/>
-    <w:lsdException w:name="Medium Grid 2 Accent 5" w:semiHidden="0" w:uiPriority="68" w:unhideWhenUsed="0"/>
-    <w:lsdException w:name="Medium Grid 3 Accent 5" w:semiHidden="0" w:uiPriority="69" w:unhideWhenUsed="0"/>
-    <w:lsdException w:name="Dark List Accent 5" w:semiHidden="0" w:uiPriority="70" w:unhideWhenUsed="0"/>
-    <w:lsdException w:name="Colorful Shading Accent 5" w:semiHidden="0" w:uiPriority="71" w:unhideWhenUsed="0"/>
-    <w:lsdException w:name="Colorful List Accent 5" w:semiHidden="0" w:uiPriority="72" w:unhideWhenUsed="0"/>
-    <w:lsdException w:name="Colorful Grid Accent 5" w:semiHidden="0" w:uiPriority="73" w:unhideWhenUsed="0"/>
-    <w:lsdException w:name="Light Shading Accent 6" w:semiHidden="0" w:uiPriority="60" w:unhideWhenUsed="0"/>
-    <w:lsdException w:name="Light List Accent 6" w:semiHidden="0" w:uiPriority="61" w:unhideWhenUsed="0"/>
-    <w:lsdException w:name="Light Grid Accent 6" w:semiHidden="0" w:uiPriority="62" w:unhideWhenUsed="0"/>
-    <w:lsdException w:name="Medium Shading 1 Accent 6" w:semiHidden="0" w:uiPriority="63" w:unhideWhenUsed="0"/>
-    <w:lsdException w:name="Medium Shading 2 Accent 6" w:semiHidden="0" w:uiPriority="64" w:unhideWhenUsed="0"/>
-    <w:lsdException w:name="Medium List 1 Accent 6" w:semiHidden="0" w:uiPriority="65" w:unhideWhenUsed="0"/>
-    <w:lsdException w:name="Medium List 2 Accent 6" w:semiHidden="0" w:uiPriority="66" w:unhideWhenUsed="0"/>
-    <w:lsdException w:name="Medium Grid 1 Accent 6" w:semiHidden="0" w:uiPriority="67" w:unhideWhenUsed="0"/>
-    <w:lsdException w:name="Medium Grid 2 Accent 6" w:semiHidden="0" w:uiPriority="68" w:unhideWhenUsed="0"/>
-    <w:lsdException w:name="Medium Grid 3 Accent 6" w:semiHidden="0" w:uiPriority="69" w:unhideWhenUsed="0"/>
-    <w:lsdException w:name="Dark List Accent 6" w:semiHidden="0" w:uiPriority="70" w:unhideWhenUsed="0"/>
-    <w:lsdException w:name="Colorful Shading Accent 6" w:semiHidden="0" w:uiPriority="71" w:unhideWhenUsed="0"/>
-    <w:lsdException w:name="Colorful List Accent 6" w:semiHidden="0" w:uiPriority="72" w:unhideWhenUsed="0"/>
-    <w:lsdException w:name="Colorful Grid Accent 6" w:semiHidden="0" w:uiPriority="73" w:unhideWhenUsed="0"/>
-    <w:lsdException w:name="Subtle Emphasis" w:semiHidden="0" w:uiPriority="19" w:unhideWhenUsed="0" w:qFormat="1"/>
-    <w:lsdException w:name="Intense Emphasis" w:semiHidden="0" w:uiPriority="21" w:unhideWhenUsed="0" w:qFormat="1"/>
-    <w:lsdException w:name="Subtle Reference" w:semiHidden="0" w:uiPriority="31" w:unhideWhenUsed="0" w:qFormat="1"/>
-    <w:lsdException w:name="Intense Reference" w:semiHidden="0" w:uiPriority="32" w:unhideWhenUsed="0" w:qFormat="1"/>
-    <w:lsdException w:name="Book Title" w:semiHidden="0" w:uiPriority="33" w:unhideWhenUsed="0" w:qFormat="1"/>
-    <w:lsdException w:name="Bibliography" w:uiPriority="37"/>
-    <w:lsdException w:name="TOC Heading" w:uiPriority="39" w:qFormat="1"/>
-  </w:latentStyles>
-  <w:style w:type="paragraph" w:default="1" w:styleId="Normal">
-    <w:name w:val="Normal"/>
-    <w:qFormat/>
-  </w:style>
-  <w:style w:type="paragraph" w:styleId="Titre1">
-    <w:name w:val="heading 1"/>
-    <w:basedOn w:val="Normal"/>
-    <w:next w:val="Normal"/>
-    <w:link w:val="Titre1Car"/>
-    <w:uiPriority w:val="9"/>
-    <w:qFormat/>
-    <w:pPr>
-      <w:spacing w:before="300" w:after="40" w:line="240" w:lineRule="auto"/>
-      <w:outlineLvl w:val="0"/>
-    </w:pPr>
-    <w:rPr>
-      <w:rFonts w:asciiTheme="majorHAnsi" w:eastAsiaTheme="minorHAnsi" w:hAnsiTheme="majorHAnsi" w:cs="Times New Roman"/>
-      <w:b/>
-      <w:color w:val="365F91" w:themeColor="accent1" w:themeShade="BF"/>
-      <w:spacing w:val="20"/>
-      <w:sz w:val="28"/>
-      <w:szCs w:val="28"/>
-    </w:rPr>
-  </w:style>
-  <w:style w:type="paragraph" w:styleId="Titre2">
-    <w:name w:val="heading 2"/>
-    <w:basedOn w:val="Normal"/>
-    <w:next w:val="Normal"/>
-    <w:link w:val="Titre2Car"/>
-    <w:uiPriority w:val="9"/>
-    <w:qFormat/>
-    <w:pPr>
-      <w:spacing w:before="240" w:after="40" w:line="240" w:lineRule="auto"/>
-      <w:outlineLvl w:val="1"/>
-    </w:pPr>
-    <w:rPr>
-      <w:rFonts w:asciiTheme="majorHAnsi" w:eastAsiaTheme="minorHAnsi" w:hAnsiTheme="majorHAnsi" w:cs="Times New Roman"/>
-      <w:b/>
-      <w:color w:val="365F91" w:themeColor="accent1" w:themeShade="BF"/>
-      <w:spacing w:val="20"/>
-      <w:sz w:val="24"/>
-      <w:szCs w:val="24"/>
-    </w:rPr>
-  </w:style>
-  <w:style w:type="paragraph" w:styleId="Titre3">
-    <w:name w:val="heading 3"/>
-    <w:basedOn w:val="Normal"/>
-    <w:next w:val="Normal"/>
-    <w:link w:val="Titre3Car"/>
-    <w:uiPriority w:val="9"/>
-    <w:qFormat/>
-    <w:pPr>
-      <w:spacing w:before="200" w:after="40" w:line="240" w:lineRule="auto"/>
-      <w:outlineLvl w:val="2"/>
-    </w:pPr>
-    <w:rPr>
-      <w:rFonts w:asciiTheme="majorHAnsi" w:eastAsiaTheme="minorHAnsi" w:hAnsiTheme="majorHAnsi" w:cs="Times New Roman"/>
-      <w:b/>
-      <w:color w:val="4F81BD" w:themeColor="accent1"/>
-      <w:spacing w:val="20"/>
-      <w:sz w:val="24"/>
-      <w:szCs w:val="24"/>
-    </w:rPr>
-  </w:style>
-  <w:style w:type="character" w:default="1" w:styleId="Policepardfaut">
-    <w:name w:val="Default Paragraph Font"/>
-    <w:uiPriority w:val="1"/>
-    <w:semiHidden/>
-    <w:unhideWhenUsed/>
-  </w:style>
-  <w:style w:type="table" w:default="1" w:styleId="TableauNormal">
-    <w:name w:val="Normal Table"/>
-    <w:uiPriority w:val="99"/>
-    <w:semiHidden/>
-    <w:unhideWhenUsed/>
-    <w:tblPr>
-      <w:tblInd w:w="0" w:type="dxa"/>
-      <w:tblCellMar>
-        <w:top w:w="0" w:type="dxa"/>
-        <w:left w:w="108" w:type="dxa"/>
-        <w:bottom w:w="0" w:type="dxa"/>
-        <w:right w:w="108" w:type="dxa"/>
-      </w:tblCellMar>
-    </w:tblPr>
-  </w:style>
-  <w:style w:type="numbering" w:default="1" w:styleId="Aucuneliste">
-    <w:name w:val="No List"/>
-    <w:uiPriority w:val="99"/>
-    <w:semiHidden/>
-    <w:unhideWhenUsed/>
-  </w:style>
-  <w:style w:type="paragraph" w:customStyle="1" w:styleId="F0FE656AF5C046B5BAF4FC27641F2968">
-    <w:name w:val="F0FE656AF5C046B5BAF4FC27641F2968"/>
-  </w:style>
-  <w:style w:type="paragraph" w:customStyle="1" w:styleId="EC7A28E9AAA54259B0F92F3577052FBF">
-    <w:name w:val="EC7A28E9AAA54259B0F92F3577052FBF"/>
-  </w:style>
-  <w:style w:type="character" w:customStyle="1" w:styleId="Titre1Car">
-    <w:name w:val="Titre 1 Car"/>
-    <w:basedOn w:val="Policepardfaut"/>
-    <w:link w:val="Titre1"/>
-    <w:uiPriority w:val="9"/>
-    <w:rPr>
-      <w:rFonts w:asciiTheme="majorHAnsi" w:eastAsiaTheme="minorHAnsi" w:hAnsiTheme="majorHAnsi" w:cs="Times New Roman"/>
-      <w:b/>
-      <w:color w:val="365F91" w:themeColor="accent1" w:themeShade="BF"/>
-      <w:spacing w:val="20"/>
-      <w:sz w:val="28"/>
-      <w:szCs w:val="28"/>
-    </w:rPr>
-  </w:style>
-  <w:style w:type="character" w:customStyle="1" w:styleId="Titre2Car">
-    <w:name w:val="Titre 2 Car"/>
-    <w:basedOn w:val="Policepardfaut"/>
-    <w:link w:val="Titre2"/>
-    <w:uiPriority w:val="9"/>
-    <w:rPr>
-      <w:rFonts w:asciiTheme="majorHAnsi" w:eastAsiaTheme="minorHAnsi" w:hAnsiTheme="majorHAnsi" w:cs="Times New Roman"/>
-      <w:b/>
-      <w:color w:val="365F91" w:themeColor="accent1" w:themeShade="BF"/>
-      <w:spacing w:val="20"/>
-      <w:sz w:val="24"/>
-      <w:szCs w:val="24"/>
-    </w:rPr>
-  </w:style>
-  <w:style w:type="character" w:customStyle="1" w:styleId="Titre3Car">
-    <w:name w:val="Titre 3 Car"/>
-    <w:basedOn w:val="Policepardfaut"/>
-    <w:link w:val="Titre3"/>
-    <w:uiPriority w:val="9"/>
-    <w:rPr>
-      <w:rFonts w:asciiTheme="majorHAnsi" w:eastAsiaTheme="minorHAnsi" w:hAnsiTheme="majorHAnsi" w:cs="Times New Roman"/>
-      <w:b/>
-      <w:color w:val="4F81BD" w:themeColor="accent1"/>
-      <w:spacing w:val="20"/>
-      <w:sz w:val="24"/>
-      <w:szCs w:val="24"/>
-    </w:rPr>
-  </w:style>
-  <w:style w:type="character" w:styleId="Textedelespacerserv">
-    <w:name w:val="Placeholder Text"/>
-    <w:basedOn w:val="Policepardfaut"/>
-    <w:uiPriority w:val="99"/>
-    <w:semiHidden/>
-    <w:rPr>
-      <w:color w:val="808080"/>
-    </w:rPr>
-  </w:style>
-  <w:style w:type="paragraph" w:customStyle="1" w:styleId="35C310143AC345C68B3EDC713645BE8D">
-    <w:name w:val="35C310143AC345C68B3EDC713645BE8D"/>
-  </w:style>
-  <w:style w:type="paragraph" w:customStyle="1" w:styleId="3B1F45DC80F54233B22DB5572ECBA6CD">
-    <w:name w:val="3B1F45DC80F54233B22DB5572ECBA6CD"/>
-  </w:style>
-  <w:style w:type="paragraph" w:customStyle="1" w:styleId="90EE0DD00772494C9AEEE268B8FF332F">
-    <w:name w:val="90EE0DD00772494C9AEEE268B8FF332F"/>
-    <w:rsid w:val="00851783"/>
-  </w:style>
-  <w:style w:type="paragraph" w:customStyle="1" w:styleId="6DB5008DDBD547E9B1F8159935E74BAC">
-    <w:name w:val="6DB5008DDBD547E9B1F8159935E74BAC"/>
-    <w:rsid w:val="00851783"/>
-  </w:style>
-  <w:style w:type="paragraph" w:customStyle="1" w:styleId="57D80C389A4741B1B6586AB6E5D80F78">
-    <w:name w:val="57D80C389A4741B1B6586AB6E5D80F78"/>
-    <w:rsid w:val="00851783"/>
-  </w:style>
-  <w:style w:type="paragraph" w:customStyle="1" w:styleId="10D94F70B1A3491F96CDCA41B2F70418">
-    <w:name w:val="10D94F70B1A3491F96CDCA41B2F70418"/>
-    <w:rsid w:val="00851783"/>
-  </w:style>
-  <w:style w:type="paragraph" w:customStyle="1" w:styleId="27208B051C5C4BA68816C4FAB3BF6E2E">
-    <w:name w:val="27208B051C5C4BA68816C4FAB3BF6E2E"/>
-    <w:rsid w:val="00851783"/>
-  </w:style>
-</w:styles>
-</file>
-
-<file path=word/glossary/webSettings.xml><?xml version="1.0" encoding="utf-8"?>
-<w:webSettings xmlns:mc="http://schemas.openxmlformats.org/markup-compatibility/2006" xmlns:r="http://schemas.openxmlformats.org/officeDocument/2006/relationships" xmlns:w="http://schemas.openxmlformats.org/wordprocessingml/2006/main" xmlns:w14="http://schemas.microsoft.com/office/word/2010/wordml" mc:Ignorable="w14">
-  <w:optimizeForBrowser/>
-  <w:allowPNG/>
-</w:webSettings>
 </file>
 
 <file path=word/theme/theme1.xml><?xml version="1.0" encoding="utf-8"?>
@@ -12168,7 +11302,7 @@
 </file>
 
 <file path=customXml/itemProps3.xml><?xml version="1.0" encoding="utf-8"?>
-<ds:datastoreItem xmlns:ds="http://schemas.openxmlformats.org/officeDocument/2006/customXml" ds:itemID="{31A84173-9388-47A0-99EB-0185D5E4E704}">
+<ds:datastoreItem xmlns:ds="http://schemas.openxmlformats.org/officeDocument/2006/customXml" ds:itemID="{48005556-A6DD-4CCF-AE41-150E3F77AEC5}">
   <ds:schemaRefs>
     <ds:schemaRef ds:uri="http://schemas.openxmlformats.org/officeDocument/2006/bibliography"/>
   </ds:schemaRefs>

</xml_diff>